<commit_message>
modify readme, txt folder
</commit_message>
<xml_diff>
--- a/txt/Source. Marked.docx
+++ b/txt/Source. Marked.docx
@@ -2212,29 +2212,7 @@
           <w:szCs w:val="24"/>
           <w:lang w:val="en-US" w:eastAsia="ru-RU"/>
         </w:rPr>
-        <w:t xml:space="preserve">Even before they put words together, babies can comprehend a sentence using its syntax. For example, in one experiment, babies who spoke only in single words were seated in front of two television screens, each of which featured a pair of adults dressed up as Cookie Monster and Big Bird from Sesame Street. One screen showed Cookie Monster tickling Big Bird; the other showed Big Bird </w:t>
-      </w:r>
-      <w:proofErr w:type="gramStart"/>
-      <w:r>
-        <w:rPr>
-          <w:rFonts w:ascii="Times New Roman" w:eastAsia="Times New Roman" w:hAnsi="Times New Roman" w:cs="Times New Roman"/>
-          <w:color w:val="76923C" w:themeColor="accent3" w:themeShade="BF"/>
-          <w:sz w:val="24"/>
-          <w:szCs w:val="24"/>
-          <w:lang w:val="en-US" w:eastAsia="ru-RU"/>
-        </w:rPr>
-        <w:t>tickling</w:t>
-      </w:r>
-      <w:proofErr w:type="gramEnd"/>
-      <w:r>
-        <w:rPr>
-          <w:rFonts w:ascii="Times New Roman" w:eastAsia="Times New Roman" w:hAnsi="Times New Roman" w:cs="Times New Roman"/>
-          <w:color w:val="76923C" w:themeColor="accent3" w:themeShade="BF"/>
-          <w:sz w:val="24"/>
-          <w:szCs w:val="24"/>
-          <w:lang w:val="en-US" w:eastAsia="ru-RU"/>
-        </w:rPr>
-        <w:t xml:space="preserve"> Cookie Monster. A voice-over said, "OH LOOK!!! BIG BIRD IS TICKLING COOKIE MONSTER!! FIND BIG BIRD TICKLING COOKIE MONSTER!!" (Or vice-versa.) The children must have understood the meaning of the ordering of subject, verb, and object, because they looked more at the screen that </w:t>
+        <w:t xml:space="preserve">Even before they put words together, babies can comprehend a sentence using its syntax. For example, in one experiment, babies who spoke only in single words were seated in front of two television screens, each of which featured a pair of adults dressed up as Cookie Monster and Big Bird from Sesame Street. One screen showed Cookie Monster tickling Big Bird; the other showed Big Bird tickling Cookie Monster. A voice-over said, "OH LOOK!!! BIG BIRD IS TICKLING COOKIE MONSTER!! FIND BIG BIRD TICKLING COOKIE MONSTER!!" (Or vice-versa.) The children must have understood the meaning of the ordering of subject, verb, and object, because they looked more at the screen that </w:t>
       </w:r>
       <w:r>
         <w:rPr>
@@ -3052,7 +3030,7 @@
           <w:szCs w:val="24"/>
           <w:lang w:val="en-US" w:eastAsia="ru-RU"/>
         </w:rPr>
-        <w:t xml:space="preserve">2;7: Where piece a paper </w:t>
+        <w:t>2</w:t>
       </w:r>
       <w:proofErr w:type="gramStart"/>
       <w:r>
@@ -3062,7 +3040,7 @@
           <w:szCs w:val="24"/>
           <w:lang w:val="en-US" w:eastAsia="ru-RU"/>
         </w:rPr>
-        <w:t>go</w:t>
+        <w:t>;7</w:t>
       </w:r>
       <w:proofErr w:type="gramEnd"/>
       <w:r>
@@ -3072,7 +3050,7 @@
           <w:szCs w:val="24"/>
           <w:lang w:val="en-US" w:eastAsia="ru-RU"/>
         </w:rPr>
-        <w:t xml:space="preserve">? Dropped a rubber band. Rintintin don't fly, Mommy. </w:t>
+        <w:t xml:space="preserve">: Where piece a paper go? Dropped a rubber band. Rintintin don't fly, Mommy. </w:t>
       </w:r>
     </w:p>
     <w:p>
@@ -3405,27 +3383,7 @@
           <w:szCs w:val="24"/>
           <w:lang w:val="en-US" w:eastAsia="ru-RU"/>
         </w:rPr>
-        <w:t xml:space="preserve"> and function words in sentences that require them. Though our ears perk up when we hear errors like mens, wents, Can you broke </w:t>
-      </w:r>
-      <w:proofErr w:type="gramStart"/>
-      <w:r>
-        <w:rPr>
-          <w:rFonts w:ascii="Times New Roman" w:eastAsia="Times New Roman" w:hAnsi="Times New Roman" w:cs="Times New Roman"/>
-          <w:sz w:val="24"/>
-          <w:szCs w:val="24"/>
-          <w:lang w:val="en-US" w:eastAsia="ru-RU"/>
-        </w:rPr>
-        <w:t>those?,</w:t>
-      </w:r>
-      <w:proofErr w:type="gramEnd"/>
-      <w:r>
-        <w:rPr>
-          <w:rFonts w:ascii="Times New Roman" w:eastAsia="Times New Roman" w:hAnsi="Times New Roman" w:cs="Times New Roman"/>
-          <w:sz w:val="24"/>
-          <w:szCs w:val="24"/>
-          <w:lang w:val="en-US" w:eastAsia="ru-RU"/>
-        </w:rPr>
-        <w:t xml:space="preserve"> What he can ride in?, That's a furniture, Button me the rest, and Going to see kitten, the errors occur in anywhere from 0.1% to 8% of the opportunities for making them; more than 90% of the time, the child is on target. The next chapter follows one of those errors in detail. </w:t>
+        <w:t xml:space="preserve"> and function words in sentences that require them. Though our ears perk up when we hear errors like mens, wents, Can you broke those?, What he can ride in?, That's a furniture, Button me the rest, and Going to see kitten, the errors occur in anywhere from 0.1% to 8% of the opportunities for making them; more than 90% of the time, the child is on target. The next chapter follows one of those errors in detail. </w:t>
       </w:r>
     </w:p>
     <w:p>
@@ -4610,7 +4568,7 @@
           <w:szCs w:val="24"/>
           <w:lang w:val="en-US" w:eastAsia="ru-RU"/>
         </w:rPr>
-        <w:t xml:space="preserve">To understand how </w:t>
+        <w:t xml:space="preserve">To understand how children learn language, we have to know what aspects of language (from their parents or peers) they have access </w:t>
       </w:r>
       <w:proofErr w:type="gramStart"/>
       <w:r>
@@ -4620,7 +4578,7 @@
           <w:szCs w:val="24"/>
           <w:lang w:val="en-US" w:eastAsia="ru-RU"/>
         </w:rPr>
-        <w:t>children</w:t>
+        <w:t>to</w:t>
       </w:r>
       <w:proofErr w:type="gramEnd"/>
       <w:r>
@@ -4630,7 +4588,7 @@
           <w:szCs w:val="24"/>
           <w:lang w:val="en-US" w:eastAsia="ru-RU"/>
         </w:rPr>
-        <w:t xml:space="preserve"> learn language, we have to know what aspects of language (from their parents or peers) they have access to. </w:t>
+        <w:t xml:space="preserve">. </w:t>
       </w:r>
     </w:p>
     <w:p>
@@ -4782,7 +4740,7 @@
           <w:szCs w:val="24"/>
           <w:lang w:val="en-US" w:eastAsia="ru-RU"/>
         </w:rPr>
-        <w:t xml:space="preserve">By "grammatical," incidentally, linguists and psycholinguists mean only those sentences that sound natural in colloquial speech, not necessarily those that would be deemed "proper English" in formal written prose. Thus split infinitives, dangling participles, slang, and so on, are "grammatical" in this sense (and indeed, are as logical, systematic, expressive, and precise as "correct" written English, often more so; see Pinker, 1994a). Similarly, elliptical utterances, such as when the question Where are you going? is answered with </w:t>
+        <w:t xml:space="preserve">By "grammatical," incidentally, linguists and psycholinguists mean only those sentences that sound natural in colloquial speech, not necessarily those that would be deemed "proper English" in formal written prose. Thus split infinitives, dangling participles, slang, and so on, are "grammatical" in this sense (and indeed, are as logical, systematic, expressive, and precise as "correct" written English, often more so; see Pinker, 1994a). Similarly, elliptical utterances, such as when the question Where are you going? </w:t>
       </w:r>
       <w:proofErr w:type="gramStart"/>
       <w:r>
@@ -4792,7 +4750,7 @@
           <w:szCs w:val="24"/>
           <w:lang w:val="en-US" w:eastAsia="ru-RU"/>
         </w:rPr>
-        <w:t>To</w:t>
+        <w:t>is</w:t>
       </w:r>
       <w:proofErr w:type="gramEnd"/>
       <w:r>
@@ -4802,7 +4760,7 @@
           <w:szCs w:val="24"/>
           <w:lang w:val="en-US" w:eastAsia="ru-RU"/>
         </w:rPr>
-        <w:t xml:space="preserve"> the store), count as grammatical. Ellipsis is not just random snipping from sentences, but is governed by rules that are part of the grammar of one's language or dialect. For example, the grammar of casual British English allows you to answer the question Will he go? by saying He might do, whereas the grammar of American English doesn't allow it. </w:t>
+        <w:t xml:space="preserve"> answered with To the store), count as grammatical. Ellipsis is not just random snipping from sentences, but is governed by rules that are part of the grammar of one's language or dialect. For example, the grammar of casual British English allows you to answer the question Will he go? by saying He might do, whereas the grammar of American English doesn't allow it. </w:t>
       </w:r>
     </w:p>
     <w:p>
@@ -4842,7 +4800,7 @@
           <w:szCs w:val="24"/>
           <w:lang w:val="en-US" w:eastAsia="ru-RU"/>
         </w:rPr>
-        <w:t xml:space="preserve">Thus language acquisition is ordinarily driven by a grammatical sample of the target language. Note that his is true even for forms of English that people unthinkingly call "ungrammatical," "fractured," or "bad English," such as rural American English (e.g., them books; he </w:t>
+        <w:t xml:space="preserve">Thus language acquisition is ordinarily driven by a grammatical sample of the target language. Note that his is true even for forms of English that people unthinkingly call "ungrammatical," "fractured," or "bad English," such as rural American English (e.g., them books; he don't; we ain't; they drug him away) and urban black English (e.g., She walking; He be working; see the Chapter by Labov). These are not corrupted versions of </w:t>
       </w:r>
       <w:proofErr w:type="gramStart"/>
       <w:r>
@@ -4852,7 +4810,7 @@
           <w:szCs w:val="24"/>
           <w:lang w:val="en-US" w:eastAsia="ru-RU"/>
         </w:rPr>
-        <w:t>don't</w:t>
+        <w:t>standard</w:t>
       </w:r>
       <w:proofErr w:type="gramEnd"/>
       <w:r>
@@ -4862,27 +4820,7 @@
           <w:szCs w:val="24"/>
           <w:lang w:val="en-US" w:eastAsia="ru-RU"/>
         </w:rPr>
-        <w:t xml:space="preserve">; we ain't; they drug him away) and urban black English (e.g., She walking; He be working; see the Chapter by Labov). These are not corrupted versions of standard English; to a linguist they look just like different dialects, as rule-governed as the </w:t>
-      </w:r>
-      <w:proofErr w:type="gramStart"/>
-      <w:r>
-        <w:rPr>
-          <w:rFonts w:ascii="Times New Roman" w:eastAsia="Times New Roman" w:hAnsi="Times New Roman" w:cs="Times New Roman"/>
-          <w:sz w:val="24"/>
-          <w:szCs w:val="24"/>
-          <w:lang w:val="en-US" w:eastAsia="ru-RU"/>
-        </w:rPr>
-        <w:t>southern</w:t>
-      </w:r>
-      <w:proofErr w:type="gramEnd"/>
-      <w:r>
-        <w:rPr>
-          <w:rFonts w:ascii="Times New Roman" w:eastAsia="Times New Roman" w:hAnsi="Times New Roman" w:cs="Times New Roman"/>
-          <w:sz w:val="24"/>
-          <w:szCs w:val="24"/>
-          <w:lang w:val="en-US" w:eastAsia="ru-RU"/>
-        </w:rPr>
-        <w:t xml:space="preserve">-England dialect of English that, for historical reasons, became the standard several centuries ago. Scientifically speaking, the grammar of working-class speech -- indeed, every human language system that has been studied -- is intricately complex, though different languages are complex in different ways. </w:t>
+        <w:t xml:space="preserve"> English; to a linguist they look just like different dialects, as rule-governed as the southern-England dialect of English that, for historical reasons, became the standard several centuries ago. Scientifically speaking, the grammar of working-class speech -- indeed, every human language system that has been studied -- is intricately complex, though different languages are complex in different ways. </w:t>
       </w:r>
     </w:p>
     <w:p>
@@ -4937,7 +4875,87 @@
           <w:lang w:val="en-US" w:eastAsia="ru-RU"/>
         </w:rPr>
         <w:lastRenderedPageBreak/>
-        <w:t xml:space="preserve">the child that one of his or her utterances is ungrammatical. As mentioned in </w:t>
+        <w:t xml:space="preserve">the child that one of his or her utterances is ungrammatical. As mentioned in Section ), it's very important for us to know whether children get and need negative, because in the absence of negative evidence, any child who hypothesizes a rule that generates a superset of the language will have no way of knowing that he or she is wrong Gold, 1967; Pinker, 1979, 1989). If children don't get, or don't use, negative evidence, they must have some mechanism that either avoids generating too large a language the child would be conservative -- or that can recover from such overgeneration. </w:t>
+      </w:r>
+    </w:p>
+    <w:p>
+      <w:pPr>
+        <w:spacing w:before="100" w:beforeAutospacing="1" w:after="100" w:afterAutospacing="1" w:line="240" w:lineRule="auto"/>
+        <w:rPr>
+          <w:rFonts w:ascii="Times New Roman" w:eastAsia="Times New Roman" w:hAnsi="Times New Roman" w:cs="Times New Roman"/>
+          <w:sz w:val="24"/>
+          <w:szCs w:val="24"/>
+          <w:lang w:val="en-US" w:eastAsia="ru-RU"/>
+        </w:rPr>
+      </w:pPr>
+      <w:r>
+        <w:rPr>
+          <w:rFonts w:ascii="Times New Roman" w:eastAsia="Times New Roman" w:hAnsi="Times New Roman" w:cs="Times New Roman"/>
+          <w:sz w:val="24"/>
+          <w:szCs w:val="24"/>
+          <w:lang w:val="en-US" w:eastAsia="ru-RU"/>
+        </w:rPr>
+        <w:t xml:space="preserve">Roger Brown and Camille Hanlon (1970) attempted to test B. F. Skinner's behaviorist claim that language learning depends on parents' reinforcement of children's grammatical behaviors. Using transcripts of naturalistic parent-child dialogue, they divided children's sentences into ones that were grammatically well-formed and ones that contained grammatical errors. They then divided adults' responses to those sentences into ones that expressed some kind of approval (e.g., "yes, that's good") and those that expressed some kind of disapproval. They looked for a correlation, but failed to find one: parents did not differentially express approval or disapproval to their children contingent on whether the child's prior utterance was well-formed or not (approval depends, instead, on whether the child's utterance was true). Brown and Hanlon also looked at children's well-formed and badly-formed questions, and whether parents seemed to answer them appropriately, as if they understood them, or with non sequiturs. They found parents do not understand their children's well-formed questions better than their badly-formed ones. </w:t>
+      </w:r>
+    </w:p>
+    <w:p>
+      <w:pPr>
+        <w:spacing w:before="100" w:beforeAutospacing="1" w:after="100" w:afterAutospacing="1" w:line="240" w:lineRule="auto"/>
+        <w:rPr>
+          <w:rFonts w:ascii="Times New Roman" w:eastAsia="Times New Roman" w:hAnsi="Times New Roman" w:cs="Times New Roman"/>
+          <w:sz w:val="24"/>
+          <w:szCs w:val="24"/>
+          <w:lang w:val="en-US" w:eastAsia="ru-RU"/>
+        </w:rPr>
+      </w:pPr>
+      <w:r>
+        <w:rPr>
+          <w:rFonts w:ascii="Times New Roman" w:eastAsia="Times New Roman" w:hAnsi="Times New Roman" w:cs="Times New Roman"/>
+          <w:sz w:val="24"/>
+          <w:szCs w:val="24"/>
+          <w:lang w:val="en-US" w:eastAsia="ru-RU"/>
+        </w:rPr>
+        <w:t xml:space="preserve">Other studies (e.g. Hirsh-Pasek, Treiman, and Schneiderman, 1984; Demetras, Post, and Snow, 1986; Penner, 1987; Bohannon &amp; Stanowicz, 1988) have replicated that result, but with a twist. Some have found small statistical contingencies between the grammaticality of some children's sentence and the kind of follow-up given by their parents; for example, whether the parent repeats the sentence verbatim, asks a follow-up question, or changes the topic. But Marcus (1993) has found that these patterns fall far short of negative evidence (reliable information about the grammatical status of any word string). Different parents react in opposite ways to their children's ungrammatical sentences, and many forms of ungrammaticality are not reacted to at all -- leaving a given child unable to know what to make of any parental reaction. Even when a parent does react differentially, a child would have to repeat a particular error, verbatim, hundreds of times to eliminate the error, because the parent's reaction is only statistical: the feedback signals given to ungrammatical signals are also given nearly as often to grammatical sentences. </w:t>
+      </w:r>
+    </w:p>
+    <w:p>
+      <w:pPr>
+        <w:spacing w:before="100" w:beforeAutospacing="1" w:after="100" w:afterAutospacing="1" w:line="240" w:lineRule="auto"/>
+        <w:rPr>
+          <w:rFonts w:ascii="Times New Roman" w:eastAsia="Times New Roman" w:hAnsi="Times New Roman" w:cs="Times New Roman"/>
+          <w:sz w:val="24"/>
+          <w:szCs w:val="24"/>
+          <w:lang w:val="en-US" w:eastAsia="ru-RU"/>
+        </w:rPr>
+      </w:pPr>
+      <w:r>
+        <w:rPr>
+          <w:rFonts w:ascii="Times New Roman" w:eastAsia="Times New Roman" w:hAnsi="Times New Roman" w:cs="Times New Roman"/>
+          <w:sz w:val="24"/>
+          <w:szCs w:val="24"/>
+          <w:lang w:val="en-US" w:eastAsia="ru-RU"/>
+        </w:rPr>
+        <w:t xml:space="preserve">Stromswold (1994) has an even more dramatic demonstration that parental feedback cannot be crucial. She studied a child who, for unknown neurological reasons, was congenitally unable to talk. He was a good listener, though, and when tested he was able to understand complicated sentences perfectly, and to judge accurately whether a sentence was grammatical or ungrammatical. The boy's abilities show that children certainly do not need negative evidence to learn grammatical rules properly, even in the unlikely event that their parents provided it. </w:t>
+      </w:r>
+    </w:p>
+    <w:p>
+      <w:pPr>
+        <w:spacing w:before="100" w:beforeAutospacing="1" w:after="100" w:afterAutospacing="1" w:line="240" w:lineRule="auto"/>
+        <w:rPr>
+          <w:rFonts w:ascii="Times New Roman" w:eastAsia="Times New Roman" w:hAnsi="Times New Roman" w:cs="Times New Roman"/>
+          <w:sz w:val="24"/>
+          <w:szCs w:val="24"/>
+          <w:lang w:val="en-US" w:eastAsia="ru-RU"/>
+        </w:rPr>
+      </w:pPr>
+      <w:r>
+        <w:rPr>
+          <w:rFonts w:ascii="Times New Roman" w:eastAsia="Times New Roman" w:hAnsi="Times New Roman" w:cs="Times New Roman"/>
+          <w:sz w:val="24"/>
+          <w:szCs w:val="24"/>
+          <w:lang w:val="en-US" w:eastAsia="ru-RU"/>
+        </w:rPr>
+        <w:t xml:space="preserve">These results, though of profound importance, should not be too surprising. Every speaker of English judges sentences such as I dribbled the floor with paint and Ten pounds was weighed by the boy and </w:t>
       </w:r>
       <w:proofErr w:type="gramStart"/>
       <w:r>
@@ -4947,7 +4965,7 @@
           <w:szCs w:val="24"/>
           <w:lang w:val="en-US" w:eastAsia="ru-RU"/>
         </w:rPr>
-        <w:t>Section )</w:t>
+        <w:t>Who</w:t>
       </w:r>
       <w:proofErr w:type="gramEnd"/>
       <w:r>
@@ -4957,107 +4975,7 @@
           <w:szCs w:val="24"/>
           <w:lang w:val="en-US" w:eastAsia="ru-RU"/>
         </w:rPr>
-        <w:t xml:space="preserve">, it's very important for us to know whether children get and need negative, because in the absence of negative evidence, any child who hypothesizes a rule that generates a superset of the language will have no way of knowing that he or she is wrong Gold, 1967; Pinker, 1979, 1989). If children don't get, or don't use, negative evidence, they must have some mechanism that either avoids generating too large a language the child would be conservative -- or that can recover from such overgeneration. </w:t>
-      </w:r>
-    </w:p>
-    <w:p>
-      <w:pPr>
-        <w:spacing w:before="100" w:beforeAutospacing="1" w:after="100" w:afterAutospacing="1" w:line="240" w:lineRule="auto"/>
-        <w:rPr>
-          <w:rFonts w:ascii="Times New Roman" w:eastAsia="Times New Roman" w:hAnsi="Times New Roman" w:cs="Times New Roman"/>
-          <w:sz w:val="24"/>
-          <w:szCs w:val="24"/>
-          <w:lang w:val="en-US" w:eastAsia="ru-RU"/>
-        </w:rPr>
-      </w:pPr>
-      <w:r>
-        <w:rPr>
-          <w:rFonts w:ascii="Times New Roman" w:eastAsia="Times New Roman" w:hAnsi="Times New Roman" w:cs="Times New Roman"/>
-          <w:sz w:val="24"/>
-          <w:szCs w:val="24"/>
-          <w:lang w:val="en-US" w:eastAsia="ru-RU"/>
-        </w:rPr>
-        <w:t xml:space="preserve">Roger Brown and Camille Hanlon (1970) attempted to test B. F. Skinner's behaviorist claim that language learning depends on parents' reinforcement of children's grammatical behaviors. Using transcripts of naturalistic parent-child dialogue, they divided children's sentences into ones that were grammatically well-formed and ones that contained grammatical errors. They then divided adults' responses to those sentences into ones that expressed some kind of approval (e.g., "yes, that's good") and those that expressed some kind of disapproval. They looked for a correlation, but failed to find one: parents did not differentially express approval or disapproval to their children contingent on whether the child's prior utterance was well-formed or not (approval depends, instead, on whether the child's utterance was true). Brown and Hanlon also looked at children's well-formed and badly-formed questions, and whether parents seemed to answer them appropriately, as if they understood them, or with non sequiturs. They found parents do not understand their children's well-formed questions better than their badly-formed ones. </w:t>
-      </w:r>
-    </w:p>
-    <w:p>
-      <w:pPr>
-        <w:spacing w:before="100" w:beforeAutospacing="1" w:after="100" w:afterAutospacing="1" w:line="240" w:lineRule="auto"/>
-        <w:rPr>
-          <w:rFonts w:ascii="Times New Roman" w:eastAsia="Times New Roman" w:hAnsi="Times New Roman" w:cs="Times New Roman"/>
-          <w:sz w:val="24"/>
-          <w:szCs w:val="24"/>
-          <w:lang w:val="en-US" w:eastAsia="ru-RU"/>
-        </w:rPr>
-      </w:pPr>
-      <w:r>
-        <w:rPr>
-          <w:rFonts w:ascii="Times New Roman" w:eastAsia="Times New Roman" w:hAnsi="Times New Roman" w:cs="Times New Roman"/>
-          <w:sz w:val="24"/>
-          <w:szCs w:val="24"/>
-          <w:lang w:val="en-US" w:eastAsia="ru-RU"/>
-        </w:rPr>
-        <w:t xml:space="preserve">Other studies (e.g. Hirsh-Pasek, Treiman, and Schneiderman, 1984; Demetras, Post, and Snow, 1986; Penner, 1987; Bohannon &amp; Stanowicz, 1988) have replicated that result, but with a twist. Some have found small statistical contingencies between the grammaticality of some children's sentence and the kind of follow-up given by their parents; for example, whether the parent repeats the sentence verbatim, asks a follow-up question, or changes the topic. But Marcus (1993) has found that these patterns fall far short of negative evidence (reliable information about the grammatical status of any word string). Different parents react in opposite ways to their children's ungrammatical sentences, and many forms of ungrammaticality are not reacted to at all -- leaving a given child unable to know what to make of any parental reaction. Even when a parent does react differentially, a child would have to repeat a particular error, verbatim, hundreds of times to eliminate the error, because the parent's reaction is only statistical: the feedback signals given to ungrammatical signals are also given nearly as often to grammatical sentences. </w:t>
-      </w:r>
-    </w:p>
-    <w:p>
-      <w:pPr>
-        <w:spacing w:before="100" w:beforeAutospacing="1" w:after="100" w:afterAutospacing="1" w:line="240" w:lineRule="auto"/>
-        <w:rPr>
-          <w:rFonts w:ascii="Times New Roman" w:eastAsia="Times New Roman" w:hAnsi="Times New Roman" w:cs="Times New Roman"/>
-          <w:sz w:val="24"/>
-          <w:szCs w:val="24"/>
-          <w:lang w:val="en-US" w:eastAsia="ru-RU"/>
-        </w:rPr>
-      </w:pPr>
-      <w:r>
-        <w:rPr>
-          <w:rFonts w:ascii="Times New Roman" w:eastAsia="Times New Roman" w:hAnsi="Times New Roman" w:cs="Times New Roman"/>
-          <w:sz w:val="24"/>
-          <w:szCs w:val="24"/>
-          <w:lang w:val="en-US" w:eastAsia="ru-RU"/>
-        </w:rPr>
-        <w:t xml:space="preserve">Stromswold (1994) has an even more dramatic demonstration that parental feedback cannot be crucial. She studied a child who, for unknown neurological reasons, was congenitally unable to talk. He was a good listener, though, and when tested he was able to understand complicated sentences perfectly, and to judge accurately whether a sentence was grammatical or ungrammatical. The boy's abilities show that children certainly do not need negative evidence to learn grammatical rules properly, even in the unlikely event that their parents provided it. </w:t>
-      </w:r>
-    </w:p>
-    <w:p>
-      <w:pPr>
-        <w:spacing w:before="100" w:beforeAutospacing="1" w:after="100" w:afterAutospacing="1" w:line="240" w:lineRule="auto"/>
-        <w:rPr>
-          <w:rFonts w:ascii="Times New Roman" w:eastAsia="Times New Roman" w:hAnsi="Times New Roman" w:cs="Times New Roman"/>
-          <w:sz w:val="24"/>
-          <w:szCs w:val="24"/>
-          <w:lang w:val="en-US" w:eastAsia="ru-RU"/>
-        </w:rPr>
-      </w:pPr>
-      <w:r>
-        <w:rPr>
-          <w:rFonts w:ascii="Times New Roman" w:eastAsia="Times New Roman" w:hAnsi="Times New Roman" w:cs="Times New Roman"/>
-          <w:sz w:val="24"/>
-          <w:szCs w:val="24"/>
-          <w:lang w:val="en-US" w:eastAsia="ru-RU"/>
-        </w:rPr>
-        <w:t xml:space="preserve">These results, though of profound importance, should not be too surprising. Every speaker of English </w:t>
-      </w:r>
-      <w:proofErr w:type="gramStart"/>
-      <w:r>
-        <w:rPr>
-          <w:rFonts w:ascii="Times New Roman" w:eastAsia="Times New Roman" w:hAnsi="Times New Roman" w:cs="Times New Roman"/>
-          <w:sz w:val="24"/>
-          <w:szCs w:val="24"/>
-          <w:lang w:val="en-US" w:eastAsia="ru-RU"/>
-        </w:rPr>
-        <w:t>judges</w:t>
-      </w:r>
-      <w:proofErr w:type="gramEnd"/>
-      <w:r>
-        <w:rPr>
-          <w:rFonts w:ascii="Times New Roman" w:eastAsia="Times New Roman" w:hAnsi="Times New Roman" w:cs="Times New Roman"/>
-          <w:sz w:val="24"/>
-          <w:szCs w:val="24"/>
-          <w:lang w:val="en-US" w:eastAsia="ru-RU"/>
-        </w:rPr>
-        <w:t xml:space="preserve"> sentences such as I dribbled the floor with paint and Ten pounds was weighed by the boy and Who do you believe the claim that John saw? and John asked Mary to look at himself to be ungrammatical. But it is unlikely that every such speaker has at some point uttered these sentences and benefited from negative feedback. The child must have some mental mechanisms that rule out vast numbers of "reasonable" strings of words without any outside intervention. </w:t>
+        <w:t xml:space="preserve"> do you believe the claim that John saw? and John asked Mary to look at himself to be ungrammatical. But it is unlikely that every such speaker has at some point uttered these sentences and benefited from negative feedback. The child must have some mental mechanisms that rule out vast numbers of "reasonable" strings of words without any outside intervention. </w:t>
       </w:r>
     </w:p>
     <w:p>
@@ -5925,7 +5843,7 @@
           <w:szCs w:val="24"/>
           <w:lang w:val="en-US" w:eastAsia="ru-RU"/>
         </w:rPr>
-        <w:t xml:space="preserve">. For example, Gleitman (1990) points out that when a mother arriving home from work opens the door, she is likely to say, "What did you do </w:t>
+        <w:t>. For example, Gleitman (1990) points out that when a mother arriving home from work opens the door, she is likely to say, "What did you do today</w:t>
       </w:r>
       <w:proofErr w:type="gramStart"/>
       <w:r>
@@ -5936,7 +5854,7 @@
           <w:szCs w:val="24"/>
           <w:lang w:val="en-US" w:eastAsia="ru-RU"/>
         </w:rPr>
-        <w:t>today?,</w:t>
+        <w:t>?,</w:t>
       </w:r>
       <w:proofErr w:type="gramEnd"/>
       <w:r>
@@ -6403,7 +6321,7 @@
           <w:szCs w:val="24"/>
           <w:lang w:val="en-US" w:eastAsia="ru-RU"/>
         </w:rPr>
-        <w:t xml:space="preserve">It would certainly be understandable if children were to follow the Minimal Distance Principle. Not only is it easily stated in terms of surface properties that children can easily perceive, but sentences that would disconfirm it like Mary was told by John to leave are extremely rare in parents' speech. Michael Maratsos (1974) did the crucial experiment. He gave children such sentences and asked them who was leaving. Of course, on either account </w:t>
+        <w:t xml:space="preserve">It would certainly be understandable if children were to follow the Minimal Distance Principle. Not only is it easily stated in terms of surface properties that children can easily perceive, but sentences that would disconfirm it like Mary was told by John to leave are extremely rare in parents' speech. Michael Maratsos (1974) did the crucial experiment. He gave children such sentences and asked them who was leaving. Of course, on either </w:t>
       </w:r>
       <w:proofErr w:type="gramStart"/>
       <w:r>
@@ -6413,7 +6331,7 @@
           <w:szCs w:val="24"/>
           <w:lang w:val="en-US" w:eastAsia="ru-RU"/>
         </w:rPr>
-        <w:t>children</w:t>
+        <w:t>account</w:t>
       </w:r>
       <w:proofErr w:type="gramEnd"/>
       <w:r>
@@ -6423,7 +6341,7 @@
           <w:szCs w:val="24"/>
           <w:lang w:val="en-US" w:eastAsia="ru-RU"/>
         </w:rPr>
-        <w:t xml:space="preserve"> would have to be able to understand the passive construction to interpret these sentences, and Maratsos gave them a separate test of comprehension of simple passive sentences to select out only those children who could do so. And indeed, he found that those children interpreted passive sentences with missing embedded subjects just as adults would. That is, in accord with the Structural Principle and in violation of the Minimal Distance Principle, they interpreted Mary was told by John to leave as having the subject, Mary, do the leaving; that is, as the controller. The experiment shows how young children have grasped the abstract structural relations in sentences, and have acquired a grammar of the same design as that spoken by their parents. </w:t>
+        <w:t xml:space="preserve"> children would have to be able to understand the passive construction to interpret these sentences, and Maratsos gave them a separate test of comprehension of simple passive sentences to select out only those children who could do so. And indeed, he found that those children interpreted passive sentences with missing embedded subjects just as adults would. That is, in accord with the Structural Principle and in violation of the Minimal Distance Principle, they interpreted Mary was told by John to leave as having the subject, Mary, do the leaving; that is, as the controller. The experiment shows how young children have grasped the abstract structural relations in sentences, and have acquired a grammar of the same design as that spoken by their parents. </w:t>
       </w:r>
     </w:p>
     <w:p>
@@ -6691,7 +6609,7 @@
           <w:szCs w:val="24"/>
           <w:lang w:val="en-US" w:eastAsia="ru-RU"/>
         </w:rPr>
-        <w:t xml:space="preserve">does not seem to work (Pinker, 1987, 1994b; Fernald and McRoberts, in press; Steedman, in press). Just as gold glitters, but all that glitters </w:t>
+        <w:t xml:space="preserve">does not seem to work (Pinker, 1987, 1994b; Fernald and McRoberts, in press; Steedman, in press). Just as gold glitters, but all that glitters is not gold, syntactic structure affects aspects of prosody, but </w:t>
       </w:r>
       <w:proofErr w:type="gramStart"/>
       <w:r>
@@ -6701,7 +6619,7 @@
           <w:szCs w:val="24"/>
           <w:lang w:val="en-US" w:eastAsia="ru-RU"/>
         </w:rPr>
-        <w:t>is</w:t>
+        <w:t>aspects of prosody are affected by many things besides syntax</w:t>
       </w:r>
       <w:proofErr w:type="gramEnd"/>
       <w:r>
@@ -6711,7 +6629,7 @@
           <w:szCs w:val="24"/>
           <w:lang w:val="en-US" w:eastAsia="ru-RU"/>
         </w:rPr>
-        <w:t xml:space="preserve"> not gold, syntactic structure affects aspects of prosody, but aspects of prosody are affected by many things besides syntax. The effects of emotional state of the speaker, intent of the speaker, word frequency, contrastive stress, and syllabic structure of individual words, are all mixed together, and there is no way for a child to disentangle them from the sound wave alone. For example, in the sentence The baby ate the slug, the main pause coincides with the major syntactic boundary between the subject and the predicate. But a child cannot work backwards and assume that the main pause in an input sentence marks the boundary between the subject and the predicate. In the similar sentence He ate the slug, the main pause is at the more embedded boundary between the verb and its object. </w:t>
+        <w:t xml:space="preserve">. The effects of emotional state of the speaker, intent of the speaker, word frequency, contrastive stress, and syllabic structure of individual words, are all mixed together, and there is no way for a child to disentangle them from the sound wave alone. For example, in the sentence The baby ate the slug, the main pause coincides with the major syntactic boundary between the subject and the predicate. But a child cannot work backwards and assume that the main pause in an input sentence marks the boundary between the subject and the predicate. In the similar sentence He ate the slug, the main pause is at the more embedded boundary between the verb and its object. </w:t>
       </w:r>
     </w:p>
     <w:p>
@@ -7446,27 +7364,7 @@
           <w:szCs w:val="24"/>
           <w:lang w:val="en-US" w:eastAsia="ru-RU"/>
         </w:rPr>
-        <w:t xml:space="preserve">With a rudimentary but roughly accurate analysis of sentence structure set up, the other parts of language can be acquired systematically. Abstract words, such as nouns that do not refer to objects and people, -- can be learned by paying attention to where they sit inside a sentence. Since situation in The situation justifies drastic measures occurs inside a phrase in NP position, it must be a noun. If the language allows phrases to be scrambled around the sentence, like Latin or the Australian aboriginal language Warlpiri, the child can discover this feature upon coming across a word that cannot be connected to a tree in the expected place without crossing branches (in </w:t>
-      </w:r>
-      <w:proofErr w:type="gramStart"/>
-      <w:r>
-        <w:rPr>
-          <w:rFonts w:ascii="Times New Roman" w:eastAsia="Times New Roman" w:hAnsi="Times New Roman" w:cs="Times New Roman"/>
-          <w:sz w:val="24"/>
-          <w:szCs w:val="24"/>
-          <w:lang w:val="en-US" w:eastAsia="ru-RU"/>
-        </w:rPr>
-        <w:t>Section ,</w:t>
-      </w:r>
-      <w:proofErr w:type="gramEnd"/>
-      <w:r>
-        <w:rPr>
-          <w:rFonts w:ascii="Times New Roman" w:eastAsia="Times New Roman" w:hAnsi="Times New Roman" w:cs="Times New Roman"/>
-          <w:sz w:val="24"/>
-          <w:szCs w:val="24"/>
-          <w:lang w:val="en-US" w:eastAsia="ru-RU"/>
-        </w:rPr>
-        <w:t xml:space="preserve"> we will see that children do seem to proceed in this order). The child's mind can also know what to focus on in decoding case and agreement inflections: a noun's inflection can be checked to see if it appears whenever the noun appears in subject position, in object position, and so on; a verb's inflection might can be checked for tense, aspect, and the number, person, and gender of its subject and object. The child need not bother checking whether the third word in the sentence referred to a reddish or a bluish object, whether the last word was long or short, </w:t>
+        <w:t xml:space="preserve">With a rudimentary but roughly accurate analysis of sentence structure set up, the other parts of language can be acquired systematically. Abstract words, such as nouns that do not refer to objects and people, -- can be learned by paying attention to where they sit inside a sentence. Since situation in The situation justifies drastic measures occurs inside a phrase in NP position, it must be a noun. If the language allows phrases to be scrambled around the sentence, like Latin or the Australian aboriginal language Warlpiri, the child can discover this feature upon coming across a word that cannot be connected to a tree in the expected place without crossing branches (in Section , we will see that children do seem to proceed in this order). The child's mind can also know what to focus on in decoding case and agreement inflections: a noun's inflection can be checked to see if it appears whenever the noun appears in subject position, in object position, and so on; a verb's inflection might can be checked for tense, aspect, and the number, person, and gender of its subject and object. The child need not bother checking whether the third word in the sentence referred to a reddish or a bluish object, whether the last word was long or short, </w:t>
       </w:r>
       <w:r>
         <w:rPr>
@@ -7896,47 +7794,7 @@
           <w:szCs w:val="24"/>
           <w:lang w:val="en-US" w:eastAsia="ru-RU"/>
         </w:rPr>
-        <w:t xml:space="preserve">For example, all languages in some sense have subjects, but there is a parameter corresponding to whether a language allows the speaker to omit the subject in a tensed sentence with an inflected verb. This "null subject" parameter (sometimes called "PRO-drop") is set to "off" in English and "on" in Spanish and Italian (Chomsky, 1981). In English, one can't say Goes to the store, but in Spanish, one can say the equivalent. The reason this difference is a "parameter" rather than an isolated fact is that it predicts a variety of </w:t>
-      </w:r>
-      <w:proofErr w:type="gramStart"/>
-      <w:r>
-        <w:rPr>
-          <w:rFonts w:ascii="Times New Roman" w:eastAsia="Times New Roman" w:hAnsi="Times New Roman" w:cs="Times New Roman"/>
-          <w:sz w:val="24"/>
-          <w:szCs w:val="24"/>
-          <w:lang w:val="en-US" w:eastAsia="ru-RU"/>
-        </w:rPr>
-        <w:t>more subtle</w:t>
-      </w:r>
-      <w:proofErr w:type="gramEnd"/>
-      <w:r>
-        <w:rPr>
-          <w:rFonts w:ascii="Times New Roman" w:eastAsia="Times New Roman" w:hAnsi="Times New Roman" w:cs="Times New Roman"/>
-          <w:sz w:val="24"/>
-          <w:szCs w:val="24"/>
-          <w:lang w:val="en-US" w:eastAsia="ru-RU"/>
-        </w:rPr>
-        <w:t xml:space="preserve"> linguistic facts. For example, in null subject languages, one can also use sentences like Who do you think that left? and Ate John the apple, which are ungrammatical in English. This is because the rules of a grammar interact tightly; if one thing changes, it will have series of cascading effects throughout the grammar. (For example, </w:t>
-      </w:r>
-      <w:proofErr w:type="gramStart"/>
-      <w:r>
-        <w:rPr>
-          <w:rFonts w:ascii="Times New Roman" w:eastAsia="Times New Roman" w:hAnsi="Times New Roman" w:cs="Times New Roman"/>
-          <w:sz w:val="24"/>
-          <w:szCs w:val="24"/>
-          <w:lang w:val="en-US" w:eastAsia="ru-RU"/>
-        </w:rPr>
-        <w:t>Who</w:t>
-      </w:r>
-      <w:proofErr w:type="gramEnd"/>
-      <w:r>
-        <w:rPr>
-          <w:rFonts w:ascii="Times New Roman" w:eastAsia="Times New Roman" w:hAnsi="Times New Roman" w:cs="Times New Roman"/>
-          <w:sz w:val="24"/>
-          <w:szCs w:val="24"/>
-          <w:lang w:val="en-US" w:eastAsia="ru-RU"/>
-        </w:rPr>
-        <w:t xml:space="preserve"> do you think that left? is ungrammatical in English because the surface subject of left is an inaudible "trace" left behind when the underlying subject, who, was moved to the front of the sentence. For reasons we need not cover here, a trace cannot appear after a word like that, so its presence taints the sentence. Recall that in Spanish, one can delete subjects. Therefore, one can delete the trace subject of left, just like any other subject (yes, one can "delete" a mental symbol even it would have made no sound to begin with). The is trace no longer there, so the principle that disallows a trace in that position is no longer violated, and the sentence sounds fine in Spanish. </w:t>
+        <w:t xml:space="preserve">For example, all languages in some sense have subjects, but there is a parameter corresponding to whether a language allows the speaker to omit the subject in a tensed sentence with an inflected verb. This "null subject" parameter (sometimes called "PRO-drop") is set to "off" in English and "on" in Spanish and Italian (Chomsky, 1981). In English, one can't say Goes to the store, but in Spanish, one can say the equivalent. The reason this difference is a "parameter" rather than an isolated fact is that it predicts a variety of more subtle linguistic facts. For example, in null subject languages, one can also use sentences like Who do you think that left? and Ate John the apple, which are ungrammatical in English. This is because the rules of a grammar interact tightly; if one thing changes, it will have series of cascading effects throughout the grammar. (For example, Who do you think that left? is ungrammatical in English because the surface subject of left is an inaudible "trace" left behind when the underlying subject, who, was moved to the front of the sentence. For reasons we need not cover here, a trace cannot appear after a word like that, so its presence taints the sentence. Recall that in Spanish, one can delete subjects. Therefore, one can delete the trace subject of left, just like any other subject (yes, one can "delete" a mental symbol even it would have made no sound to begin with). The is trace no longer there, so the principle that disallows a trace in that position is no longer violated, and the sentence sounds fine in Spanish. </w:t>
       </w:r>
     </w:p>
     <w:p>
@@ -8101,47 +7959,38 @@
           <w:szCs w:val="24"/>
           <w:lang w:val="en-US" w:eastAsia="ru-RU"/>
         </w:rPr>
-        <w:t xml:space="preserve">The topic of language acquisition </w:t>
-      </w:r>
-      <w:proofErr w:type="gramStart"/>
-      <w:r>
-        <w:rPr>
-          <w:rFonts w:ascii="Times New Roman" w:eastAsia="Times New Roman" w:hAnsi="Times New Roman" w:cs="Times New Roman"/>
-          <w:sz w:val="24"/>
-          <w:szCs w:val="24"/>
-          <w:lang w:val="en-US" w:eastAsia="ru-RU"/>
-        </w:rPr>
-        <w:t>implicate</w:t>
-      </w:r>
-      <w:proofErr w:type="gramEnd"/>
-      <w:r>
-        <w:rPr>
-          <w:rFonts w:ascii="Times New Roman" w:eastAsia="Times New Roman" w:hAnsi="Times New Roman" w:cs="Times New Roman"/>
-          <w:sz w:val="24"/>
-          <w:szCs w:val="24"/>
-          <w:lang w:val="en-US" w:eastAsia="ru-RU"/>
-        </w:rPr>
-        <w:t xml:space="preserve"> the most profound questions about our understanding of the human mind, and its subject matter, the speech of children, is endlessly fascinating. But the attempt to understand it scientifically is guaranteed to bring on a certain degree of frustration. Languages are complex combinations of elegant principles and historical accidents. We cannot design new ones with independent properties; we are stuck with the confounded ones entrenched in communities. Children, too, were not designed for the benefit of psychologists: their cognitive, social, perceptual, and motor skills are all developing at the same time as their linguistic systems are maturing and their knowledge of a particular language is increasing, and none of their behavior reflects one of these components acting in isolation. </w:t>
-      </w:r>
-    </w:p>
-    <w:p>
-      <w:pPr>
-        <w:spacing w:before="100" w:beforeAutospacing="1" w:after="100" w:afterAutospacing="1" w:line="240" w:lineRule="auto"/>
-        <w:rPr>
-          <w:rFonts w:ascii="Times New Roman" w:eastAsia="Times New Roman" w:hAnsi="Times New Roman" w:cs="Times New Roman"/>
-          <w:sz w:val="24"/>
-          <w:szCs w:val="24"/>
-          <w:lang w:val="en-US" w:eastAsia="ru-RU"/>
-        </w:rPr>
-      </w:pPr>
-      <w:r>
-        <w:rPr>
-          <w:rFonts w:ascii="Times New Roman" w:eastAsia="Times New Roman" w:hAnsi="Times New Roman" w:cs="Times New Roman"/>
-          <w:sz w:val="24"/>
-          <w:szCs w:val="24"/>
-          <w:lang w:val="en-US" w:eastAsia="ru-RU"/>
-        </w:rPr>
-        <w:t xml:space="preserve">Given these problems, it may be surprising that we have learned anything about language acquisition at all, but we have. When we have, I believe, it is only because a diverse set of conceptual and methodological tools has been used to trap the elusive answers to our questions: neurobiology, ethology, linguistic theory, naturalistic and experimental child psychology, cognitive psychology, philosophy of induction, theoretical and applied computer science. Language acquisition, then, is one of the best examples of the indispensability of the multidisciplinary approach called cognitive science. </w:t>
+        <w:t xml:space="preserve">The topic of language acquisition implicate the most profound questions about our understanding of the human mind, and its subject matter, the speech of children, is endlessly fascinating. But the attempt to understand it scientifically is guaranteed to bring on a certain degree of frustration. Languages are complex combinations of elegant principles and historical accidents. We cannot design new ones with independent properties; we are stuck with the confounded ones entrenched in communities. Children, too, were not designed for the benefit of psychologists: their cognitive, social, perceptual, and motor skills are all developing at the same time as their linguistic systems are maturing and their knowledge of a particular language is increasing, and none of their behavior reflects one of these components acting in isolation. </w:t>
+      </w:r>
+    </w:p>
+    <w:p>
+      <w:pPr>
+        <w:spacing w:before="100" w:beforeAutospacing="1" w:after="100" w:afterAutospacing="1" w:line="240" w:lineRule="auto"/>
+        <w:rPr>
+          <w:rFonts w:ascii="Times New Roman" w:eastAsia="Times New Roman" w:hAnsi="Times New Roman" w:cs="Times New Roman"/>
+          <w:sz w:val="24"/>
+          <w:szCs w:val="24"/>
+          <w:lang w:val="en-US" w:eastAsia="ru-RU"/>
+        </w:rPr>
+      </w:pPr>
+      <w:r>
+        <w:rPr>
+          <w:rFonts w:ascii="Times New Roman" w:eastAsia="Times New Roman" w:hAnsi="Times New Roman" w:cs="Times New Roman"/>
+          <w:sz w:val="24"/>
+          <w:szCs w:val="24"/>
+          <w:lang w:val="en-US" w:eastAsia="ru-RU"/>
+        </w:rPr>
+        <w:t>Given these problems, it may be surprising that we have learned anything about language acquisition at all, but we have. When we have, I believe, it is only because a diverse set of conceptual and methodological tools has been used to trap the elusive answers to our questions: neurobiology, ethology, linguistic theory, naturalistic and experimental child psychology, cognitive psychology, philosop</w:t>
+      </w:r>
+      <w:bookmarkStart w:id="40" w:name="_GoBack"/>
+      <w:bookmarkEnd w:id="40"/>
+      <w:r>
+        <w:rPr>
+          <w:rFonts w:ascii="Times New Roman" w:eastAsia="Times New Roman" w:hAnsi="Times New Roman" w:cs="Times New Roman"/>
+          <w:sz w:val="24"/>
+          <w:szCs w:val="24"/>
+          <w:lang w:val="en-US" w:eastAsia="ru-RU"/>
+        </w:rPr>
+        <w:t xml:space="preserve">hy of induction, theoretical and applied computer science. Language acquisition, then, is one of the best examples of the indispensability of the multidisciplinary approach called cognitive science. </w:t>
       </w:r>
     </w:p>
     <w:p>
@@ -8329,27 +8178,7 @@
           <w:szCs w:val="24"/>
           <w:lang w:val="en-US" w:eastAsia="ru-RU"/>
         </w:rPr>
-        <w:t xml:space="preserve">"Negative evidence" is reliable information available to a language learner about which strings of words are ungrammatical in the language to be acquired. Which of the following would, and would not, count as negative </w:t>
-      </w:r>
-      <w:proofErr w:type="gramStart"/>
-      <w:r>
-        <w:rPr>
-          <w:rFonts w:ascii="Times New Roman" w:eastAsia="Times New Roman" w:hAnsi="Times New Roman" w:cs="Times New Roman"/>
-          <w:sz w:val="24"/>
-          <w:szCs w:val="24"/>
-          <w:lang w:val="en-US" w:eastAsia="ru-RU"/>
-        </w:rPr>
-        <w:t>evidence.</w:t>
-      </w:r>
-      <w:proofErr w:type="gramEnd"/>
-      <w:r>
-        <w:rPr>
-          <w:rFonts w:ascii="Times New Roman" w:eastAsia="Times New Roman" w:hAnsi="Times New Roman" w:cs="Times New Roman"/>
-          <w:sz w:val="24"/>
-          <w:szCs w:val="24"/>
-          <w:lang w:val="en-US" w:eastAsia="ru-RU"/>
-        </w:rPr>
-        <w:t xml:space="preserve"> </w:t>
+        <w:t xml:space="preserve">"Negative evidence" is reliable information available to a language learner about which strings of words are ungrammatical in the language to be acquired. Which of the following would, and would not, count as negative evidence. </w:t>
       </w:r>
       <w:proofErr w:type="spellStart"/>
       <w:r>
@@ -8644,27 +8473,7 @@
           <w:szCs w:val="24"/>
           <w:lang w:val="en-US" w:eastAsia="ru-RU"/>
         </w:rPr>
-        <w:t xml:space="preserve">Consider three languages. Language A is </w:t>
-      </w:r>
-      <w:proofErr w:type="gramStart"/>
-      <w:r>
-        <w:rPr>
-          <w:rFonts w:ascii="Times New Roman" w:eastAsia="Times New Roman" w:hAnsi="Times New Roman" w:cs="Times New Roman"/>
-          <w:sz w:val="24"/>
-          <w:szCs w:val="24"/>
-          <w:lang w:val="en-US" w:eastAsia="ru-RU"/>
-        </w:rPr>
-        <w:t>is</w:t>
-      </w:r>
-      <w:proofErr w:type="gramEnd"/>
-      <w:r>
-        <w:rPr>
-          <w:rFonts w:ascii="Times New Roman" w:eastAsia="Times New Roman" w:hAnsi="Times New Roman" w:cs="Times New Roman"/>
-          <w:sz w:val="24"/>
-          <w:szCs w:val="24"/>
-          <w:lang w:val="en-US" w:eastAsia="ru-RU"/>
-        </w:rPr>
-        <w:t xml:space="preserve"> English, in which sentence must contain a grammatical subject: He ate the apple is good; Ate the apple is ungrammatical. In Language B, the subject is optional, but the verb always has a suffix which agrees with the subject (whether it is present or absent) in person, number, and gender. Thus He ate-3MS the apple is good (assume that "3MS" is a suffix, like -o or -ik, that is used only when the subject is 3rd person masculine singular), as is Ate-3MS the apple. (Those of you who speak Spanish or Italian will see that this hypothetical language is similar to them.) Language C has no inflection on the verb, but allows the subject to be omitted: He ate the apple and Ate the apple are both good. Assuming a child has no access to negative evidence, but knows that the language to be learned is one of these three. Does the child have to entertain these hypotheses in any fixed order? If so, what is it? What learning strategy would guarantee that the child would arrive at the correct language? </w:t>
+        <w:t xml:space="preserve">Consider three languages. Language A is is English, in which sentence must contain a grammatical subject: He ate the apple is good; Ate the apple is ungrammatical. In Language B, the subject is optional, but the verb always has a suffix which agrees with the subject (whether it is present or absent) in person, number, and gender. Thus He ate-3MS the apple is good (assume that "3MS" is a suffix, like -o or -ik, that is used only when the subject is 3rd person masculine singular), as is Ate-3MS the apple. (Those of you who speak Spanish or Italian will see that this hypothetical language is similar to them.) Language C has no inflection on the verb, but allows the subject to be omitted: He ate the apple and Ate the apple are both good. Assuming a child has no access to negative evidence, but knows that the language to be learned is one of these three. Does the child have to entertain these hypotheses in any fixed order? If so, what is it? What learning strategy would guarantee that the child would arrive at the correct language? </w:t>
       </w:r>
       <w:proofErr w:type="spellStart"/>
       <w:r>
@@ -8966,8 +8775,6 @@
         </w:rPr>
         <w:t xml:space="preserve">c. Yes, because Junior can deduce that any nose-wrinkle-eliciting sentence is grammatical. </w:t>
       </w:r>
-      <w:bookmarkStart w:id="40" w:name="_GoBack"/>
-      <w:bookmarkEnd w:id="40"/>
     </w:p>
     <w:p>
       <w:pPr>
@@ -9612,7 +9419,7 @@
           <w:szCs w:val="24"/>
           <w:lang w:val="en-US" w:eastAsia="ru-RU"/>
         </w:rPr>
-        <w:t xml:space="preserve">Brown, R. (1973) A First Language: </w:t>
+        <w:t xml:space="preserve">Brown, R. (1973) </w:t>
       </w:r>
       <w:proofErr w:type="gramStart"/>
       <w:r>
@@ -9622,7 +9429,7 @@
           <w:szCs w:val="24"/>
           <w:lang w:val="en-US" w:eastAsia="ru-RU"/>
         </w:rPr>
-        <w:t>the</w:t>
+        <w:t>A</w:t>
       </w:r>
       <w:proofErr w:type="gramEnd"/>
       <w:r>
@@ -9632,7 +9439,7 @@
           <w:szCs w:val="24"/>
           <w:lang w:val="en-US" w:eastAsia="ru-RU"/>
         </w:rPr>
-        <w:t xml:space="preserve"> Early Stages. Cambridge, Mass.: Harvard University Press. </w:t>
+        <w:t xml:space="preserve"> First Language: the Early Stages. Cambridge, Mass.: Harvard University Press. </w:t>
       </w:r>
     </w:p>
     <w:p>
@@ -10836,7 +10643,7 @@
           <w:lang w:val="en-US" w:eastAsia="ru-RU"/>
         </w:rPr>
         <w:lastRenderedPageBreak/>
-        <w:t xml:space="preserve">MacWhinney, B. &amp; Snow, </w:t>
+        <w:t>MacWhinney, B. &amp; Snow, C</w:t>
       </w:r>
       <w:proofErr w:type="gramStart"/>
       <w:r>
@@ -10846,7 +10653,7 @@
           <w:szCs w:val="24"/>
           <w:lang w:val="en-US" w:eastAsia="ru-RU"/>
         </w:rPr>
-        <w:t>C.(</w:t>
+        <w:t>.(</w:t>
       </w:r>
       <w:proofErr w:type="gramEnd"/>
       <w:r>
@@ -10936,27 +10743,7 @@
           <w:szCs w:val="24"/>
           <w:lang w:val="en-US" w:eastAsia="ru-RU"/>
         </w:rPr>
-        <w:t xml:space="preserve">Macnamara, J. (1982) Names for Things: </w:t>
-      </w:r>
-      <w:proofErr w:type="gramStart"/>
-      <w:r>
-        <w:rPr>
-          <w:rFonts w:ascii="Times New Roman" w:eastAsia="Times New Roman" w:hAnsi="Times New Roman" w:cs="Times New Roman"/>
-          <w:sz w:val="24"/>
-          <w:szCs w:val="24"/>
-          <w:lang w:val="en-US" w:eastAsia="ru-RU"/>
-        </w:rPr>
-        <w:t>a</w:t>
-      </w:r>
-      <w:proofErr w:type="gramEnd"/>
-      <w:r>
-        <w:rPr>
-          <w:rFonts w:ascii="Times New Roman" w:eastAsia="Times New Roman" w:hAnsi="Times New Roman" w:cs="Times New Roman"/>
-          <w:sz w:val="24"/>
-          <w:szCs w:val="24"/>
-          <w:lang w:val="en-US" w:eastAsia="ru-RU"/>
-        </w:rPr>
-        <w:t xml:space="preserve"> Study of Child Language. Cambridge, Mass.: Bradford Books/MIT Press. </w:t>
+        <w:t xml:space="preserve">Macnamara, J. (1982) Names for Things: a Study of Child Language. Cambridge, Mass.: Bradford Books/MIT Press. </w:t>
       </w:r>
     </w:p>
     <w:p>

</xml_diff>